<commit_message>
cập nhật câu trả lời 11h04 25/11/2016
</commit_message>
<xml_diff>
--- a/CheatSheetPTTKHT.docx
+++ b/CheatSheetPTTKHT.docx
@@ -563,7 +563,7 @@
           <w:lang w:val="fr-FR"/>
         </w:rPr>
         <w:tab/>
-        <w:t>- Các sản phẩm chính : biểu đồ use – case, biểu đồ sequence, biểu đồ activity, đặc tả use - case</w:t>
+        <w:t>- Các sản phẩm chính : ai tham gia hệ thống, tham gia với mục đích gì, hệ thống , biểu đồ activity, đặc tả use – case, biểu đồ lớp phân tích</w:t>
       </w:r>
     </w:p>
     <w:p>
@@ -611,15 +611,13 @@
     <w:p>
       <w:pPr>
         <w:pStyle w:val="Normal"/>
-        <w:rPr>
-          <w:lang w:val="fr-FR"/>
-        </w:rPr>
-      </w:pPr>
-      <w:r>
-        <w:rPr>
-          <w:lang w:val="fr-FR"/>
-        </w:rPr>
-        <w:t>5. So sánh các mục tiêu thương mại của BPA, BPI và BPR ?</w:t>
+        <w:rPr/>
+      </w:pPr>
+      <w:r>
+        <w:rPr>
+          <w:lang w:val="fr-FR"/>
+        </w:rPr>
+        <w:t>5. So sánh các mục tiêu thương mại của BPA, BPI và BPR?</w:t>
       </w:r>
     </w:p>
     <w:p>
@@ -653,37 +651,155 @@
     <w:p>
       <w:pPr>
         <w:pStyle w:val="Normal"/>
-        <w:rPr>
-          <w:lang w:val="fr-FR"/>
-        </w:rPr>
-      </w:pPr>
-      <w:r>
-        <w:rPr>
-          <w:lang w:val="fr-FR"/>
-        </w:rPr>
-        <w:t>8. Giả sử tiền và thời gian không phải những yếu tố quan trọng, dự án BPR có thu được lợi ích từ việc sử dụng thêm thời gian để hiểu hệ thống đang có ? Tại sao có hoặc tại sao không ?</w:t>
-      </w:r>
-    </w:p>
-    <w:p>
-      <w:pPr>
-        <w:pStyle w:val="Normal"/>
-        <w:rPr>
-          <w:lang w:val="fr-FR"/>
-        </w:rPr>
-      </w:pPr>
-      <w:r>
-        <w:rPr>
-          <w:lang w:val="fr-FR"/>
-        </w:rPr>
-        <w:t>9. Các tiêu trí quan trọng để lựa chọn chiến lược phân tích phù hợp là gì ?</w:t>
-      </w:r>
-    </w:p>
-    <w:p>
-      <w:pPr>
-        <w:pStyle w:val="Normal"/>
-        <w:rPr>
-          <w:lang w:val="fr-FR"/>
-        </w:rPr>
+        <w:rPr/>
+      </w:pPr>
+      <w:r>
+        <w:rPr>
+          <w:lang w:val="fr-FR"/>
+        </w:rPr>
+        <w:t>8. Giả sử tiền và thời gian không phải những yếu tố quan trọng, dự án BPR có thu được lợi ích từ việc sử dụng thêm thời gian để hiểu hệ thống đang có? Tại sao có hoặc tại sao không?</w:t>
+      </w:r>
+    </w:p>
+    <w:p>
+      <w:pPr>
+        <w:pStyle w:val="Normal"/>
+        <w:rPr>
+          <w:lang w:val="fr-FR"/>
+        </w:rPr>
+      </w:pPr>
+      <w:r>
+        <w:rPr/>
+      </w:r>
+    </w:p>
+    <w:p>
+      <w:pPr>
+        <w:pStyle w:val="Normal"/>
+        <w:rPr/>
+      </w:pPr>
+      <w:r>
+        <w:rPr>
+          <w:lang w:val="fr-FR"/>
+        </w:rPr>
+        <w:t>Nhóm 1 – VUW IT13B - SIE</w:t>
+      </w:r>
+    </w:p>
+    <w:p>
+      <w:pPr>
+        <w:pStyle w:val="Normal"/>
+        <w:rPr/>
+      </w:pPr>
+      <w:r>
+        <w:rPr>
+          <w:lang w:val="fr-FR"/>
+        </w:rPr>
+        <w:t>9. Các tiêu trí quan trọng để lựa chọn chiến lược phân tích phù hợp là gì?</w:t>
+      </w:r>
+    </w:p>
+    <w:p>
+      <w:pPr>
+        <w:pStyle w:val="Normal"/>
+        <w:rPr/>
+      </w:pPr>
+      <w:r>
+        <w:rPr>
+          <w:lang w:val="fr-FR"/>
+        </w:rPr>
+        <w:t xml:space="preserve">- </w:t>
+      </w:r>
+      <w:r>
+        <w:rPr>
+          <w:lang w:val="fr-FR"/>
+        </w:rPr>
+        <w:t>Đầu vào hệ thống</w:t>
+      </w:r>
+    </w:p>
+    <w:p>
+      <w:pPr>
+        <w:pStyle w:val="Normal"/>
+        <w:rPr/>
+      </w:pPr>
+      <w:r>
+        <w:rPr>
+          <w:lang w:val="fr-FR"/>
+        </w:rPr>
+        <w:t>- Thành phần hệ thống</w:t>
+      </w:r>
+    </w:p>
+    <w:p>
+      <w:pPr>
+        <w:pStyle w:val="Normal"/>
+        <w:rPr/>
+      </w:pPr>
+      <w:r>
+        <w:rPr>
+          <w:lang w:val="fr-FR"/>
+        </w:rPr>
+        <w:t>- Giao diện hệ thống</w:t>
+      </w:r>
+    </w:p>
+    <w:p>
+      <w:pPr>
+        <w:pStyle w:val="Normal"/>
+        <w:rPr/>
+      </w:pPr>
+      <w:r>
+        <w:rPr>
+          <w:lang w:val="fr-FR"/>
+        </w:rPr>
+        <w:t>- Phạm vi</w:t>
+      </w:r>
+    </w:p>
+    <w:p>
+      <w:pPr>
+        <w:pStyle w:val="Normal"/>
+        <w:rPr/>
+      </w:pPr>
+      <w:r>
+        <w:rPr>
+          <w:lang w:val="fr-FR"/>
+        </w:rPr>
+        <w:t>- Môi trường</w:t>
+      </w:r>
+    </w:p>
+    <w:p>
+      <w:pPr>
+        <w:pStyle w:val="Normal"/>
+        <w:rPr/>
+      </w:pPr>
+      <w:r>
+        <w:rPr>
+          <w:lang w:val="fr-FR"/>
+        </w:rPr>
+        <w:t>- Đầu ra</w:t>
+      </w:r>
+    </w:p>
+    <w:p>
+      <w:pPr>
+        <w:pStyle w:val="Normal"/>
+        <w:rPr/>
+      </w:pPr>
+      <w:r>
+        <w:rPr>
+          <w:lang w:val="fr-FR"/>
+        </w:rPr>
+        <w:t>- Liên kết</w:t>
+      </w:r>
+    </w:p>
+    <w:p>
+      <w:pPr>
+        <w:pStyle w:val="Normal"/>
+        <w:rPr>
+          <w:lang w:val="fr-FR"/>
+        </w:rPr>
+      </w:pPr>
+      <w:r>
+        <w:rPr/>
+      </w:r>
+    </w:p>
+    <w:p>
+      <w:pPr>
+        <w:pStyle w:val="Normal"/>
+        <w:rPr/>
       </w:pPr>
       <w:r>
         <w:rPr>
@@ -695,9 +811,78 @@
     <w:p>
       <w:pPr>
         <w:pStyle w:val="Normal"/>
-        <w:rPr>
-          <w:lang w:val="en-US"/>
-        </w:rPr>
+        <w:rPr/>
+      </w:pPr>
+      <w:r>
+        <w:rPr>
+          <w:lang w:val="fr-FR"/>
+        </w:rPr>
+        <w:t>- Xác định mục tiêu phỏng vấn &amp; lựa chọn người để phỏng vấn</w:t>
+      </w:r>
+    </w:p>
+    <w:p>
+      <w:pPr>
+        <w:pStyle w:val="Normal"/>
+        <w:rPr/>
+      </w:pPr>
+      <w:r>
+        <w:rPr>
+          <w:lang w:val="fr-FR"/>
+        </w:rPr>
+        <w:t>- Thiết kế câu hỏi phỏng vấn</w:t>
+      </w:r>
+    </w:p>
+    <w:p>
+      <w:pPr>
+        <w:pStyle w:val="Normal"/>
+        <w:rPr/>
+      </w:pPr>
+      <w:r>
+        <w:rPr>
+          <w:lang w:val="fr-FR"/>
+        </w:rPr>
+        <w:t>- Chuẩn bị cho cuộc phỏng vấn</w:t>
+      </w:r>
+    </w:p>
+    <w:p>
+      <w:pPr>
+        <w:pStyle w:val="Normal"/>
+        <w:rPr/>
+      </w:pPr>
+      <w:r>
+        <w:rPr>
+          <w:lang w:val="fr-FR"/>
+        </w:rPr>
+        <w:t>- Tiến hành phỏng vấn</w:t>
+      </w:r>
+    </w:p>
+    <w:p>
+      <w:pPr>
+        <w:pStyle w:val="Normal"/>
+        <w:rPr/>
+      </w:pPr>
+      <w:r>
+        <w:rPr>
+          <w:lang w:val="fr-FR"/>
+        </w:rPr>
+        <w:t>- Lập tài liệu và đánh giá cuộc phỏng vấn</w:t>
+      </w:r>
+    </w:p>
+    <w:p>
+      <w:pPr>
+        <w:pStyle w:val="Normal"/>
+        <w:rPr>
+          <w:lang w:val="fr-FR"/>
+        </w:rPr>
+      </w:pPr>
+      <w:r>
+        <w:rPr/>
+      </w:r>
+    </w:p>
+    <w:p>
+      <w:pPr>
+        <w:pStyle w:val="Normal"/>
+        <w:rPr/>
       </w:pPr>
       <w:r>
         <w:rPr>
@@ -709,9 +894,39 @@
     <w:p>
       <w:pPr>
         <w:pStyle w:val="Normal"/>
-        <w:rPr>
-          <w:lang w:val="en-US"/>
-        </w:rPr>
+        <w:rPr/>
+      </w:pPr>
+      <w:r>
+        <w:rPr/>
+        <w:t>Close-end câu hỏi có câu trả lời trước, người được phỏng vấn chọn câu trả lời</w:t>
+      </w:r>
+    </w:p>
+    <w:p>
+      <w:pPr>
+        <w:pStyle w:val="Normal"/>
+        <w:rPr/>
+      </w:pPr>
+      <w:r>
+        <w:rPr/>
+        <w:t>Open-end không có câu trả lời trước, người được phỏng vấn tự trả lời</w:t>
+      </w:r>
+    </w:p>
+    <w:p>
+      <w:pPr>
+        <w:pStyle w:val="Normal"/>
+        <w:rPr/>
+      </w:pPr>
+      <w:r>
+        <w:rPr>
+          <w:lang w:val="en-US"/>
+        </w:rPr>
+        <w:t>Probing câu hỏi thăm dò</w:t>
+      </w:r>
+    </w:p>
+    <w:p>
+      <w:pPr>
+        <w:pStyle w:val="Normal"/>
+        <w:rPr/>
       </w:pPr>
       <w:r>
         <w:rPr>
@@ -728,6 +943,15 @@
         </w:rPr>
       </w:pPr>
       <w:r>
+        <w:rPr/>
+      </w:r>
+    </w:p>
+    <w:p>
+      <w:pPr>
+        <w:pStyle w:val="Normal"/>
+        <w:rPr/>
+      </w:pPr>
+      <w:r>
         <w:rPr>
           <w:lang w:val="en-US"/>
         </w:rPr>
@@ -742,6 +966,158 @@
         </w:rPr>
       </w:pPr>
       <w:r>
+        <w:rPr/>
+        <mc:AlternateContent>
+          <mc:Choice Requires="wps">
+            <w:drawing>
+              <wp:anchor behindDoc="0" distT="0" distB="0" distL="0" distR="0" simplePos="0" locked="0" layoutInCell="1" allowOverlap="1" relativeHeight="2">
+                <wp:simplePos x="0" y="0"/>
+                <wp:positionH relativeFrom="column">
+                  <wp:posOffset>975995</wp:posOffset>
+                </wp:positionH>
+                <wp:positionV relativeFrom="paragraph">
+                  <wp:posOffset>60325</wp:posOffset>
+                </wp:positionV>
+                <wp:extent cx="3526155" cy="2501265"/>
+                <wp:effectExtent l="0" t="0" r="0" b="0"/>
+                <wp:wrapNone/>
+                <wp:docPr id="1" name="Picture 17"/>
+                <a:graphic xmlns:a="http://schemas.openxmlformats.org/drawingml/2006/main">
+                  <a:graphicData uri="http://schemas.openxmlformats.org/drawingml/2006/picture">
+                    <pic:pic xmlns:pic="http://schemas.openxmlformats.org/drawingml/2006/picture">
+                      <pic:nvPicPr>
+                        <pic:cNvPr id="0" name="Picture 17" descr=""/>
+                        <pic:cNvPicPr/>
+                      </pic:nvPicPr>
+                      <pic:blipFill>
+                        <a:blip r:embed="rId2">
+                          <a:lum bright="-6000"/>
+                        </a:blip>
+                        <a:srcRect l="21570" t="37552" r="21241" b="37878"/>
+                        <a:stretch/>
+                      </pic:blipFill>
+                      <pic:spPr>
+                        <a:xfrm>
+                          <a:off x="0" y="0"/>
+                          <a:ext cx="3525480" cy="2500560"/>
+                        </a:xfrm>
+                        <a:prstGeom prst="rect">
+                          <a:avLst/>
+                        </a:prstGeom>
+                        <a:ln>
+                          <a:noFill/>
+                        </a:ln>
+                      </pic:spPr>
+                    </pic:pic>
+                  </a:graphicData>
+                </a:graphic>
+              </wp:anchor>
+            </w:drawing>
+          </mc:Choice>
+          <mc:Fallback>
+            <w:pict>
+              <v:rect id="shape_0" ID="Picture 17" stroked="f" style="position:absolute;margin-left:76.85pt;margin-top:4.75pt;width:277.55pt;height:196.85pt">
+                <v:imagedata r:id="rId2" o:detectmouseclick="t"/>
+                <w10:wrap type="none"/>
+                <v:stroke color="#3465a4" joinstyle="round" endcap="flat"/>
+              </v:rect>
+            </w:pict>
+          </mc:Fallback>
+        </mc:AlternateContent>
+      </w:r>
+    </w:p>
+    <w:p>
+      <w:pPr>
+        <w:pStyle w:val="Normal"/>
+        <w:rPr>
+          <w:lang w:val="en-US"/>
+        </w:rPr>
+      </w:pPr>
+      <w:r>
+        <w:rPr/>
+      </w:r>
+    </w:p>
+    <w:p>
+      <w:pPr>
+        <w:pStyle w:val="Normal"/>
+        <w:rPr>
+          <w:lang w:val="en-US"/>
+        </w:rPr>
+      </w:pPr>
+      <w:r>
+        <w:rPr/>
+      </w:r>
+    </w:p>
+    <w:p>
+      <w:pPr>
+        <w:pStyle w:val="Normal"/>
+        <w:rPr>
+          <w:lang w:val="en-US"/>
+        </w:rPr>
+      </w:pPr>
+      <w:r>
+        <w:rPr/>
+      </w:r>
+    </w:p>
+    <w:p>
+      <w:pPr>
+        <w:pStyle w:val="Normal"/>
+        <w:rPr>
+          <w:lang w:val="en-US"/>
+        </w:rPr>
+      </w:pPr>
+      <w:r>
+        <w:rPr/>
+      </w:r>
+    </w:p>
+    <w:p>
+      <w:pPr>
+        <w:pStyle w:val="Normal"/>
+        <w:rPr>
+          <w:lang w:val="en-US"/>
+        </w:rPr>
+      </w:pPr>
+      <w:r>
+        <w:rPr/>
+      </w:r>
+    </w:p>
+    <w:p>
+      <w:pPr>
+        <w:pStyle w:val="Normal"/>
+        <w:rPr>
+          <w:lang w:val="en-US"/>
+        </w:rPr>
+      </w:pPr>
+      <w:r>
+        <w:rPr/>
+      </w:r>
+    </w:p>
+    <w:p>
+      <w:pPr>
+        <w:pStyle w:val="Normal"/>
+        <w:rPr>
+          <w:lang w:val="en-US"/>
+        </w:rPr>
+      </w:pPr>
+      <w:r>
+        <w:rPr/>
+      </w:r>
+    </w:p>
+    <w:p>
+      <w:pPr>
+        <w:pStyle w:val="Normal"/>
+        <w:rPr/>
+      </w:pPr>
+      <w:r>
+        <w:rPr/>
+      </w:r>
+    </w:p>
+    <w:p>
+      <w:pPr>
+        <w:pStyle w:val="Normal"/>
+        <w:rPr/>
+      </w:pPr>
+      <w:r>
         <w:rPr>
           <w:lang w:val="en-US"/>
         </w:rPr>
@@ -751,9 +1127,70 @@
     <w:p>
       <w:pPr>
         <w:pStyle w:val="Normal"/>
-        <w:rPr>
-          <w:lang w:val="en-US"/>
-        </w:rPr>
+        <w:rPr/>
+      </w:pPr>
+      <w:r>
+        <w:rPr>
+          <w:lang w:val="en-US"/>
+        </w:rPr>
+        <w:t>Chọn người để phỏng vấn</w:t>
+      </w:r>
+    </w:p>
+    <w:p>
+      <w:pPr>
+        <w:pStyle w:val="Normal"/>
+        <w:widowControl/>
+        <w:bidi w:val="0"/>
+        <w:spacing w:lineRule="auto" w:line="276" w:before="0" w:after="200"/>
+        <w:ind w:left="1080" w:right="0" w:hanging="0"/>
+        <w:jc w:val="left"/>
+        <w:rPr/>
+      </w:pPr>
+      <w:r>
+        <w:rPr>
+          <w:lang w:val="en-US"/>
+        </w:rPr>
+        <w:t>Dựa trên những thông tin cần thu thập</w:t>
+      </w:r>
+    </w:p>
+    <w:p>
+      <w:pPr>
+        <w:pStyle w:val="Normal"/>
+        <w:widowControl/>
+        <w:bidi w:val="0"/>
+        <w:spacing w:lineRule="auto" w:line="276" w:before="0" w:after="200"/>
+        <w:ind w:left="1080" w:right="0" w:hanging="0"/>
+        <w:jc w:val="left"/>
+        <w:rPr/>
+      </w:pPr>
+      <w:r>
+        <w:rPr>
+          <w:lang w:val="en-US"/>
+        </w:rPr>
+        <w:t>Có vai trò khác nhau: người thực hiện trực tiếp, người quản lý</w:t>
+      </w:r>
+    </w:p>
+    <w:p>
+      <w:pPr>
+        <w:pStyle w:val="Normal"/>
+        <w:widowControl/>
+        <w:bidi w:val="0"/>
+        <w:spacing w:lineRule="auto" w:line="276" w:before="0" w:after="200"/>
+        <w:ind w:left="1080" w:right="0" w:hanging="0"/>
+        <w:jc w:val="left"/>
+        <w:rPr/>
+      </w:pPr>
+      <w:r>
+        <w:rPr>
+          <w:lang w:val="en-US"/>
+        </w:rPr>
+        <w:t xml:space="preserve">Bám sát cơ cấu tổ chức </w:t>
+      </w:r>
+    </w:p>
+    <w:p>
+      <w:pPr>
+        <w:pStyle w:val="Normal"/>
+        <w:rPr/>
       </w:pPr>
       <w:r>
         <w:rPr>
@@ -765,15 +1202,79 @@
     <w:p>
       <w:pPr>
         <w:pStyle w:val="Normal"/>
-        <w:rPr>
-          <w:lang w:val="en-US"/>
-        </w:rPr>
+        <w:rPr/>
+      </w:pPr>
+      <w:r>
+        <w:rPr>
+          <w:lang w:val="en-US"/>
+        </w:rPr>
+        <w:t>Sự thật thì có thể chứng minh được và đối với tất cả mọi người đều chỉ có 1</w:t>
+      </w:r>
+    </w:p>
+    <w:p>
+      <w:pPr>
+        <w:pStyle w:val="Normal"/>
+        <w:rPr/>
+      </w:pPr>
+      <w:r>
+        <w:rPr>
+          <w:lang w:val="en-US"/>
+        </w:rPr>
+        <w:t>Ý kiến là tùy từng người</w:t>
+      </w:r>
+    </w:p>
+    <w:p>
+      <w:pPr>
+        <w:pStyle w:val="Normal"/>
+        <w:rPr/>
+      </w:pPr>
+      <w:r>
+        <w:rPr>
+          <w:lang w:val="en-US"/>
+        </w:rPr>
+        <w:t>Cả hai đều hữu ích vì</w:t>
+      </w:r>
+    </w:p>
+    <w:p>
+      <w:pPr>
+        <w:pStyle w:val="Normal"/>
+        <w:rPr/>
       </w:pPr>
       <w:r>
         <w:rPr>
           <w:lang w:val="en-US"/>
         </w:rPr>
         <w:t>16. Mô tả năm bước chính để thực hiện phiên JAD.</w:t>
+      </w:r>
+    </w:p>
+    <w:p>
+      <w:pPr>
+        <w:pStyle w:val="Normal"/>
+        <w:rPr/>
+      </w:pPr>
+      <w:r>
+        <w:rPr>
+          <w:lang w:val="en-US"/>
+        </w:rPr>
+        <w:t>-</w:t>
+      </w:r>
+      <w:r>
+        <w:rPr>
+          <w:lang w:val="en-US"/>
+        </w:rPr>
+        <w:t xml:space="preserve">Chuẩn bị câu hỏi khi phỏng vấn </w:t>
+        <w:br/>
+      </w:r>
+    </w:p>
+    <w:p>
+      <w:pPr>
+        <w:pStyle w:val="Normal"/>
+        <w:rPr>
+          <w:lang w:val="en-US"/>
+        </w:rPr>
+      </w:pPr>
+      <w:r>
+        <w:rPr/>
       </w:r>
     </w:p>
     <w:p>
@@ -1078,7 +1579,6 @@
     <w:rPrDefault>
       <w:rPr>
         <w:rFonts w:ascii="Calibri" w:hAnsi="Calibri" w:eastAsia="Calibri" w:cs="" w:asciiTheme="minorHAnsi" w:cstheme="minorBidi" w:eastAsiaTheme="minorHAnsi" w:hAnsiTheme="minorHAnsi"/>
-        <w:sz w:val="22"/>
         <w:szCs w:val="22"/>
         <w:lang w:val="vi-VN" w:eastAsia="en-US" w:bidi="ar-SA"/>
       </w:rPr>
@@ -1237,7 +1737,7 @@
     </w:pPr>
     <w:rPr>
       <w:rFonts w:ascii="Calibri" w:hAnsi="Calibri" w:eastAsia="Calibri" w:cs="" w:asciiTheme="minorHAnsi" w:cstheme="minorBidi" w:eastAsiaTheme="minorHAnsi" w:hAnsiTheme="minorHAnsi"/>
-      <w:color w:val="auto"/>
+      <w:color w:val="00000A"/>
       <w:sz w:val="22"/>
       <w:szCs w:val="22"/>
       <w:lang w:val="vi-VN" w:eastAsia="en-US" w:bidi="ar-SA"/>

</xml_diff>